<commit_message>
Makefile tweaks and added more command line options
</commit_message>
<xml_diff>
--- a/documentation/Configure Raspberry Pi.docx
+++ b/documentation/Configure Raspberry Pi.docx
@@ -1,6 +1,6 @@
 
 <file path=word/document.xml><?xml version="1.0" encoding="utf-8"?>
-<w:document xmlns:wpc="http://schemas.microsoft.com/office/word/2010/wordprocessingCanvas" xmlns:mc="http://schemas.openxmlformats.org/markup-compatibility/2006" xmlns:o="urn:schemas-microsoft-com:office:office" xmlns:r="http://schemas.openxmlformats.org/officeDocument/2006/relationships" xmlns:m="http://schemas.openxmlformats.org/officeDocument/2006/math" xmlns:v="urn:schemas-microsoft-com:vml" xmlns:wp14="http://schemas.microsoft.com/office/word/2010/wordprocessingDrawing" xmlns:wp="http://schemas.openxmlformats.org/drawingml/2006/wordprocessingDrawing" xmlns:w10="urn:schemas-microsoft-com:office:word" xmlns:w="http://schemas.openxmlformats.org/wordprocessingml/2006/main" xmlns:w14="http://schemas.microsoft.com/office/word/2010/wordml" xmlns:w15="http://schemas.microsoft.com/office/word/2012/wordml" xmlns:wpg="http://schemas.microsoft.com/office/word/2010/wordprocessingGroup" xmlns:wpi="http://schemas.microsoft.com/office/word/2010/wordprocessingInk" xmlns:wne="http://schemas.microsoft.com/office/word/2006/wordml" xmlns:wps="http://schemas.microsoft.com/office/word/2010/wordprocessingShape" mc:Ignorable="w14 w15 wp14">
+<w:document xmlns:wpc="http://schemas.microsoft.com/office/word/2010/wordprocessingCanvas" xmlns:cx="http://schemas.microsoft.com/office/drawing/2014/chartex" xmlns:cx1="http://schemas.microsoft.com/office/drawing/2015/9/8/chartex" xmlns:cx2="http://schemas.microsoft.com/office/drawing/2015/10/21/chartex" xmlns:cx3="http://schemas.microsoft.com/office/drawing/2016/5/9/chartex" xmlns:cx4="http://schemas.microsoft.com/office/drawing/2016/5/10/chartex" xmlns:cx5="http://schemas.microsoft.com/office/drawing/2016/5/11/chartex" xmlns:cx6="http://schemas.microsoft.com/office/drawing/2016/5/12/chartex" xmlns:cx7="http://schemas.microsoft.com/office/drawing/2016/5/13/chartex" xmlns:cx8="http://schemas.microsoft.com/office/drawing/2016/5/14/chartex" xmlns:mc="http://schemas.openxmlformats.org/markup-compatibility/2006" xmlns:aink="http://schemas.microsoft.com/office/drawing/2016/ink" xmlns:am3d="http://schemas.microsoft.com/office/drawing/2017/model3d" xmlns:o="urn:schemas-microsoft-com:office:office" xmlns:oel="http://schemas.microsoft.com/office/2019/extlst" xmlns:r="http://schemas.openxmlformats.org/officeDocument/2006/relationships" xmlns:m="http://schemas.openxmlformats.org/officeDocument/2006/math" xmlns:v="urn:schemas-microsoft-com:vml" xmlns:wp14="http://schemas.microsoft.com/office/word/2010/wordprocessingDrawing" xmlns:wp="http://schemas.openxmlformats.org/drawingml/2006/wordprocessingDrawing" xmlns:w10="urn:schemas-microsoft-com:office:word" xmlns:w="http://schemas.openxmlformats.org/wordprocessingml/2006/main" xmlns:w14="http://schemas.microsoft.com/office/word/2010/wordml" xmlns:w15="http://schemas.microsoft.com/office/word/2012/wordml" xmlns:w16cex="http://schemas.microsoft.com/office/word/2018/wordml/cex" xmlns:w16cid="http://schemas.microsoft.com/office/word/2016/wordml/cid" xmlns:w16="http://schemas.microsoft.com/office/word/2018/wordml" xmlns:w16du="http://schemas.microsoft.com/office/word/2023/wordml/word16du" xmlns:w16sdtdh="http://schemas.microsoft.com/office/word/2020/wordml/sdtdatahash" xmlns:w16sdtfl="http://schemas.microsoft.com/office/word/2024/wordml/sdtformatlock" xmlns:w16se="http://schemas.microsoft.com/office/word/2015/wordml/symex" xmlns:wpg="http://schemas.microsoft.com/office/word/2010/wordprocessingGroup" xmlns:wpi="http://schemas.microsoft.com/office/word/2010/wordprocessingInk" xmlns:wne="http://schemas.microsoft.com/office/word/2006/wordml" xmlns:wps="http://schemas.microsoft.com/office/word/2010/wordprocessingShape" mc:Ignorable="w14 w15 w16se w16cid w16 w16cex w16sdtdh w16sdtfl w16du wp14">
   <w:body>
     <w:p/>
     <w:p>
@@ -37,42 +37,6 @@
       </w:pPr>
       <w:r>
         <w:t>Change international settings</w:t>
-      </w:r>
-    </w:p>
-    <w:p>
-      <w:pPr>
-        <w:pStyle w:val="ListParagraph"/>
-        <w:numPr>
-          <w:ilvl w:val="0"/>
-          <w:numId w:val="1"/>
-        </w:numPr>
-      </w:pPr>
-      <w:r>
-        <w:t>Enable I2C</w:t>
-      </w:r>
-    </w:p>
-    <w:p>
-      <w:pPr>
-        <w:pStyle w:val="ListParagraph"/>
-        <w:numPr>
-          <w:ilvl w:val="0"/>
-          <w:numId w:val="1"/>
-        </w:numPr>
-      </w:pPr>
-      <w:r>
-        <w:t>Install mysql</w:t>
-      </w:r>
-    </w:p>
-    <w:p>
-      <w:pPr>
-        <w:pStyle w:val="ListParagraph"/>
-        <w:numPr>
-          <w:ilvl w:val="1"/>
-          <w:numId w:val="1"/>
-        </w:numPr>
-      </w:pPr>
-      <w:r>
-        <w:t>apt-get install mysql-server mysql-client</w:t>
       </w:r>
     </w:p>
     <w:p>
@@ -123,43 +87,7 @@
         </w:numPr>
       </w:pPr>
       <w:r>
-        <w:t>Stop mysql “/etc/init.d/mysql stop”</w:t>
-      </w:r>
-    </w:p>
-    <w:p>
-      <w:pPr>
-        <w:pStyle w:val="ListParagraph"/>
-        <w:numPr>
-          <w:ilvl w:val="0"/>
-          <w:numId w:val="1"/>
-        </w:numPr>
-      </w:pPr>
-      <w:r>
-        <w:t>Create directory “/weathersense/database”</w:t>
-      </w:r>
-    </w:p>
-    <w:p>
-      <w:pPr>
-        <w:pStyle w:val="ListParagraph"/>
-        <w:numPr>
-          <w:ilvl w:val="0"/>
-          <w:numId w:val="1"/>
-        </w:numPr>
-      </w:pPr>
-      <w:r>
-        <w:t>Run “sudo cp –rp /var/lib/mysql /weathersense/database”</w:t>
-      </w:r>
-    </w:p>
-    <w:p>
-      <w:pPr>
-        <w:pStyle w:val="ListParagraph"/>
-        <w:numPr>
-          <w:ilvl w:val="0"/>
-          <w:numId w:val="1"/>
-        </w:numPr>
-      </w:pPr>
-      <w:r>
-        <w:t>Configure MySQL</w:t>
+        <w:t>Mount NAS hard drive by adding the following to /etc/fstab</w:t>
       </w:r>
     </w:p>
     <w:p>
@@ -171,130 +99,8 @@
         </w:numPr>
       </w:pPr>
       <w:r>
-        <w:t>Change data directory of MySQL to /weathersense/database/mysql</w:t>
-      </w:r>
-    </w:p>
-    <w:p>
-      <w:pPr>
-        <w:pStyle w:val="ListParagraph"/>
-        <w:numPr>
-          <w:ilvl w:val="1"/>
-          <w:numId w:val="1"/>
-        </w:numPr>
-      </w:pPr>
-      <w:r>
-        <w:t>Comment out bind-address to make the server visible on the entire network</w:t>
-      </w:r>
-    </w:p>
-    <w:p>
-      <w:pPr>
-        <w:pStyle w:val="ListParagraph"/>
-        <w:numPr>
-          <w:ilvl w:val="0"/>
-          <w:numId w:val="1"/>
-        </w:numPr>
-      </w:pPr>
-      <w:r>
-        <w:t>Start mysql “/etc/init.d/mysql start”</w:t>
-      </w:r>
-    </w:p>
-    <w:p>
-      <w:pPr>
-        <w:pStyle w:val="ListParagraph"/>
-        <w:numPr>
-          <w:ilvl w:val="0"/>
-          <w:numId w:val="1"/>
-        </w:numPr>
-      </w:pPr>
-      <w:r>
-        <w:t>Run mysql</w:t>
-      </w:r>
-    </w:p>
-    <w:p>
-      <w:pPr>
-        <w:pStyle w:val="ListParagraph"/>
-        <w:numPr>
-          <w:ilvl w:val="1"/>
-          <w:numId w:val="1"/>
-        </w:numPr>
-      </w:pPr>
-      <w:r>
-        <w:t>Add permission for root to access the database from other hosts</w:t>
-      </w:r>
-    </w:p>
-    <w:p>
-      <w:pPr>
-        <w:pStyle w:val="ListParagraph"/>
-        <w:numPr>
-          <w:ilvl w:val="1"/>
-          <w:numId w:val="1"/>
-        </w:numPr>
-      </w:pPr>
-      <w:r>
-        <w:t>Add permission for root to add users from other hosts</w:t>
-      </w:r>
-    </w:p>
-    <w:p>
-      <w:pPr>
-        <w:pStyle w:val="ListParagraph"/>
-        <w:numPr>
-          <w:ilvl w:val="1"/>
-          <w:numId w:val="1"/>
-        </w:numPr>
-      </w:pPr>
-      <w:r>
-        <w:t>Add weather user</w:t>
-      </w:r>
-    </w:p>
-    <w:p>
-      <w:pPr>
-        <w:pStyle w:val="ListParagraph"/>
-        <w:numPr>
-          <w:ilvl w:val="1"/>
-          <w:numId w:val="1"/>
-        </w:numPr>
-      </w:pPr>
-      <w:r>
-        <w:t>Create weathersense schema</w:t>
-      </w:r>
-    </w:p>
-    <w:p>
-      <w:pPr>
-        <w:pStyle w:val="ListParagraph"/>
-        <w:numPr>
-          <w:ilvl w:val="1"/>
-          <w:numId w:val="1"/>
-        </w:numPr>
-      </w:pPr>
-      <w:r>
-        <w:t>Grant weather user access to weathersense schema</w:t>
-      </w:r>
-    </w:p>
-    <w:p>
-      <w:pPr>
-        <w:pStyle w:val="ListParagraph"/>
-        <w:numPr>
-          <w:ilvl w:val="0"/>
-          <w:numId w:val="1"/>
-        </w:numPr>
-      </w:pPr>
-      <w:r>
-        <w:t>Mount NAS hard drive by adding the following to /etc/fstab</w:t>
-      </w:r>
-    </w:p>
-    <w:p>
-      <w:pPr>
-        <w:pStyle w:val="ListParagraph"/>
-        <w:numPr>
-          <w:ilvl w:val="1"/>
-          <w:numId w:val="1"/>
-        </w:numPr>
-      </w:pPr>
-      <w:r>
         <w:t>//192.168.1.1/Router-Disk /media/router cifs defaults,rw,username=pi,password=raspberry,domain=BEISEL 0 0</w:t>
       </w:r>
-      <w:bookmarkStart w:id="0" w:name="_GoBack"/>
-      <w:bookmarkEnd w:id="0"/>
     </w:p>
     <w:sectPr>
       <w:pgSz w:w="12240" w:h="15840"/>
@@ -307,7 +113,7 @@
 </file>
 
 <file path=word/numbering.xml><?xml version="1.0" encoding="utf-8"?>
-<w:numbering xmlns:wpc="http://schemas.microsoft.com/office/word/2010/wordprocessingCanvas" xmlns:mc="http://schemas.openxmlformats.org/markup-compatibility/2006" xmlns:o="urn:schemas-microsoft-com:office:office" xmlns:r="http://schemas.openxmlformats.org/officeDocument/2006/relationships" xmlns:m="http://schemas.openxmlformats.org/officeDocument/2006/math" xmlns:v="urn:schemas-microsoft-com:vml" xmlns:wp14="http://schemas.microsoft.com/office/word/2010/wordprocessingDrawing" xmlns:wp="http://schemas.openxmlformats.org/drawingml/2006/wordprocessingDrawing" xmlns:w10="urn:schemas-microsoft-com:office:word" xmlns:w="http://schemas.openxmlformats.org/wordprocessingml/2006/main" xmlns:w14="http://schemas.microsoft.com/office/word/2010/wordml" xmlns:w15="http://schemas.microsoft.com/office/word/2012/wordml" xmlns:wpg="http://schemas.microsoft.com/office/word/2010/wordprocessingGroup" xmlns:wpi="http://schemas.microsoft.com/office/word/2010/wordprocessingInk" xmlns:wne="http://schemas.microsoft.com/office/word/2006/wordml" xmlns:wps="http://schemas.microsoft.com/office/word/2010/wordprocessingShape" mc:Ignorable="w14 w15 wp14">
+<w:numbering xmlns:wpc="http://schemas.microsoft.com/office/word/2010/wordprocessingCanvas" xmlns:cx="http://schemas.microsoft.com/office/drawing/2014/chartex" xmlns:cx1="http://schemas.microsoft.com/office/drawing/2015/9/8/chartex" xmlns:cx2="http://schemas.microsoft.com/office/drawing/2015/10/21/chartex" xmlns:cx3="http://schemas.microsoft.com/office/drawing/2016/5/9/chartex" xmlns:cx4="http://schemas.microsoft.com/office/drawing/2016/5/10/chartex" xmlns:cx5="http://schemas.microsoft.com/office/drawing/2016/5/11/chartex" xmlns:cx6="http://schemas.microsoft.com/office/drawing/2016/5/12/chartex" xmlns:cx7="http://schemas.microsoft.com/office/drawing/2016/5/13/chartex" xmlns:cx8="http://schemas.microsoft.com/office/drawing/2016/5/14/chartex" xmlns:mc="http://schemas.openxmlformats.org/markup-compatibility/2006" xmlns:aink="http://schemas.microsoft.com/office/drawing/2016/ink" xmlns:am3d="http://schemas.microsoft.com/office/drawing/2017/model3d" xmlns:o="urn:schemas-microsoft-com:office:office" xmlns:oel="http://schemas.microsoft.com/office/2019/extlst" xmlns:r="http://schemas.openxmlformats.org/officeDocument/2006/relationships" xmlns:m="http://schemas.openxmlformats.org/officeDocument/2006/math" xmlns:v="urn:schemas-microsoft-com:vml" xmlns:wp14="http://schemas.microsoft.com/office/word/2010/wordprocessingDrawing" xmlns:wp="http://schemas.openxmlformats.org/drawingml/2006/wordprocessingDrawing" xmlns:w10="urn:schemas-microsoft-com:office:word" xmlns:w="http://schemas.openxmlformats.org/wordprocessingml/2006/main" xmlns:w14="http://schemas.microsoft.com/office/word/2010/wordml" xmlns:w15="http://schemas.microsoft.com/office/word/2012/wordml" xmlns:w16cex="http://schemas.microsoft.com/office/word/2018/wordml/cex" xmlns:w16cid="http://schemas.microsoft.com/office/word/2016/wordml/cid" xmlns:w16="http://schemas.microsoft.com/office/word/2018/wordml" xmlns:w16du="http://schemas.microsoft.com/office/word/2023/wordml/word16du" xmlns:w16sdtdh="http://schemas.microsoft.com/office/word/2020/wordml/sdtdatahash" xmlns:w16sdtfl="http://schemas.microsoft.com/office/word/2024/wordml/sdtformatlock" xmlns:w16se="http://schemas.microsoft.com/office/word/2015/wordml/symex" xmlns:wpg="http://schemas.microsoft.com/office/word/2010/wordprocessingGroup" xmlns:wpi="http://schemas.microsoft.com/office/word/2010/wordprocessingInk" xmlns:wne="http://schemas.microsoft.com/office/word/2006/wordml" xmlns:wps="http://schemas.microsoft.com/office/word/2010/wordprocessingShape" mc:Ignorable="w14 w15 w16se w16cid w16 w16cex w16sdtdh w16sdtfl w16du wp14">
   <w:abstractNum w:abstractNumId="0" w15:restartNumberingAfterBreak="0">
     <w:nsid w:val="0ACA1882"/>
     <w:multiLevelType w:val="hybridMultilevel"/>
@@ -397,14 +203,14 @@
       </w:pPr>
     </w:lvl>
   </w:abstractNum>
-  <w:num w:numId="1">
+  <w:num w:numId="1" w16cid:durableId="194927763">
     <w:abstractNumId w:val="0"/>
   </w:num>
 </w:numbering>
 </file>
 
 <file path=word/styles.xml><?xml version="1.0" encoding="utf-8"?>
-<w:styles xmlns:mc="http://schemas.openxmlformats.org/markup-compatibility/2006" xmlns:r="http://schemas.openxmlformats.org/officeDocument/2006/relationships" xmlns:w="http://schemas.openxmlformats.org/wordprocessingml/2006/main" xmlns:w14="http://schemas.microsoft.com/office/word/2010/wordml" xmlns:w15="http://schemas.microsoft.com/office/word/2012/wordml" mc:Ignorable="w14 w15">
+<w:styles xmlns:mc="http://schemas.openxmlformats.org/markup-compatibility/2006" xmlns:r="http://schemas.openxmlformats.org/officeDocument/2006/relationships" xmlns:w="http://schemas.openxmlformats.org/wordprocessingml/2006/main" xmlns:w14="http://schemas.microsoft.com/office/word/2010/wordml" xmlns:w15="http://schemas.microsoft.com/office/word/2012/wordml" xmlns:w16cex="http://schemas.microsoft.com/office/word/2018/wordml/cex" xmlns:w16cid="http://schemas.microsoft.com/office/word/2016/wordml/cid" xmlns:w16="http://schemas.microsoft.com/office/word/2018/wordml" xmlns:w16du="http://schemas.microsoft.com/office/word/2023/wordml/word16du" xmlns:w16sdtdh="http://schemas.microsoft.com/office/word/2020/wordml/sdtdatahash" xmlns:w16sdtfl="http://schemas.microsoft.com/office/word/2024/wordml/sdtformatlock" xmlns:w16se="http://schemas.microsoft.com/office/word/2015/wordml/symex" mc:Ignorable="w14 w15 w16se w16cid w16 w16cex w16sdtdh w16sdtfl w16du">
   <w:docDefaults>
     <w:rPrDefault>
       <w:rPr>
@@ -420,7 +226,7 @@
       </w:pPr>
     </w:pPrDefault>
   </w:docDefaults>
-  <w:latentStyles w:defLockedState="0" w:defUIPriority="99" w:defSemiHidden="0" w:defUnhideWhenUsed="0" w:defQFormat="0" w:count="371">
+  <w:latentStyles w:defLockedState="0" w:defUIPriority="99" w:defSemiHidden="0" w:defUnhideWhenUsed="0" w:defQFormat="0" w:count="376">
     <w:lsdException w:name="Normal" w:uiPriority="0" w:qFormat="1"/>
     <w:lsdException w:name="heading 1" w:uiPriority="9" w:qFormat="1"/>
     <w:lsdException w:name="heading 2" w:semiHidden="1" w:uiPriority="9" w:unhideWhenUsed="1" w:qFormat="1"/>
@@ -792,6 +598,11 @@
     <w:lsdException w:name="List Table 5 Dark Accent 6" w:uiPriority="50"/>
     <w:lsdException w:name="List Table 6 Colorful Accent 6" w:uiPriority="51"/>
     <w:lsdException w:name="List Table 7 Colorful Accent 6" w:uiPriority="52"/>
+    <w:lsdException w:name="Mention" w:semiHidden="1" w:unhideWhenUsed="1"/>
+    <w:lsdException w:name="Smart Hyperlink" w:semiHidden="1" w:unhideWhenUsed="1"/>
+    <w:lsdException w:name="Hashtag" w:semiHidden="1" w:unhideWhenUsed="1"/>
+    <w:lsdException w:name="Unresolved Mention" w:semiHidden="1" w:unhideWhenUsed="1"/>
+    <w:lsdException w:name="Smart Link" w:semiHidden="1" w:unhideWhenUsed="1"/>
   </w:latentStyles>
   <w:style w:type="paragraph" w:default="1" w:styleId="Normal">
     <w:name w:val="Normal"/>

</xml_diff>